<commit_message>
Meeting minutes - week 4
</commit_message>
<xml_diff>
--- a/docs/Requirements.docx
+++ b/docs/Requirements.docx
@@ -36,15 +36,7 @@
         </w:numPr>
       </w:pPr>
       <w:r>
-        <w:t xml:space="preserve">The tool will be deployed on </w:t>
-      </w:r>
-      <w:proofErr w:type="spellStart"/>
-      <w:r>
-        <w:t>Jupyter</w:t>
-      </w:r>
-      <w:proofErr w:type="spellEnd"/>
-      <w:r>
-        <w:t>.</w:t>
+        <w:t>The tool will be deployed on Jupyter.</w:t>
       </w:r>
     </w:p>
     <w:p>
@@ -68,15 +60,7 @@
         </w:numPr>
       </w:pPr>
       <w:r>
-        <w:t xml:space="preserve">User reflections will be presented to the user at the end of the </w:t>
-      </w:r>
-      <w:proofErr w:type="spellStart"/>
-      <w:r>
-        <w:t>Jupyter</w:t>
-      </w:r>
-      <w:proofErr w:type="spellEnd"/>
-      <w:r>
-        <w:t xml:space="preserve"> notebook so they can evaluate their work.</w:t>
+        <w:t>User reflections will be presented to the user at the end of the Jupyter notebook so they can evaluate their work.</w:t>
       </w:r>
     </w:p>
     <w:p>
@@ -129,6 +113,18 @@
     </w:p>
     <w:p>
       <w:pPr>
+        <w:pStyle w:val="ListParagraph"/>
+        <w:numPr>
+          <w:ilvl w:val="0"/>
+          <w:numId w:val="1"/>
+        </w:numPr>
+      </w:pPr>
+      <w:r>
+        <w:t>Develop a way for the user to decide an action plan based on their reflections</w:t>
+      </w:r>
+    </w:p>
+    <w:p>
+      <w:pPr>
         <w:ind w:left="360"/>
       </w:pPr>
     </w:p>
@@ -155,13 +151,7 @@
         </w:numPr>
       </w:pPr>
       <w:r>
-        <w:t xml:space="preserve">Beginner-level </w:t>
-      </w:r>
-      <w:r>
-        <w:t>t</w:t>
-      </w:r>
-      <w:r>
-        <w:t>ool</w:t>
+        <w:t>Beginner-level tool</w:t>
       </w:r>
       <w:r>
         <w:t>, simple interface</w:t>
@@ -179,13 +169,8 @@
         </w:rPr>
       </w:pPr>
       <w:r>
-        <w:t xml:space="preserve">Deployment on </w:t>
-      </w:r>
-      <w:proofErr w:type="spellStart"/>
-      <w:r>
-        <w:t>Jupyter</w:t>
-      </w:r>
-      <w:proofErr w:type="spellEnd"/>
+        <w:t>Deployment on Jupyter</w:t>
+      </w:r>
     </w:p>
     <w:p>
       <w:pPr>
@@ -199,13 +184,7 @@
         </w:rPr>
       </w:pPr>
       <w:r>
-        <w:t xml:space="preserve">Reflective </w:t>
-      </w:r>
-      <w:r>
-        <w:t>n</w:t>
-      </w:r>
-      <w:r>
-        <w:t xml:space="preserve">ote </w:t>
+        <w:t xml:space="preserve">Reflective note </w:t>
       </w:r>
     </w:p>
     <w:p>
@@ -220,22 +199,7 @@
         </w:rPr>
       </w:pPr>
       <w:r>
-        <w:t xml:space="preserve">Presentation of </w:t>
-      </w:r>
-      <w:r>
-        <w:t>u</w:t>
-      </w:r>
-      <w:r>
-        <w:t xml:space="preserve">ser </w:t>
-      </w:r>
-      <w:r>
-        <w:t>r</w:t>
-      </w:r>
-      <w:r>
-        <w:t>eflections</w:t>
-      </w:r>
-      <w:r>
-        <w:t xml:space="preserve"> at end and beginning of lab session</w:t>
+        <w:t>Presentation of user reflections at end and beginning of lab session</w:t>
       </w:r>
     </w:p>
     <w:p>
@@ -250,16 +214,7 @@
         </w:rPr>
       </w:pPr>
       <w:r>
-        <w:t xml:space="preserve">Retrospective </w:t>
-      </w:r>
-      <w:r>
-        <w:t>r</w:t>
-      </w:r>
-      <w:r>
-        <w:t>eview</w:t>
-      </w:r>
-      <w:r>
-        <w:t xml:space="preserve"> of reflection</w:t>
+        <w:t>Retrospective review of reflection</w:t>
       </w:r>
     </w:p>
     <w:p>
@@ -305,6 +260,21 @@
       </w:pPr>
       <w:r>
         <w:t>The tool should guide the user through a reflective cycle based on their inputs</w:t>
+      </w:r>
+    </w:p>
+    <w:p>
+      <w:pPr>
+        <w:pStyle w:val="ListParagraph"/>
+        <w:numPr>
+          <w:ilvl w:val="0"/>
+          <w:numId w:val="2"/>
+        </w:numPr>
+        <w:rPr>
+          <w:u w:val="single"/>
+        </w:rPr>
+      </w:pPr>
+      <w:r>
+        <w:t>The tool should suggest an action plan based on the user’s reflections</w:t>
       </w:r>
     </w:p>
     <w:p>

</xml_diff>

<commit_message>
Requirment.txt and updated implementation
</commit_message>
<xml_diff>
--- a/docs/Requirements.docx
+++ b/docs/Requirements.docx
@@ -244,7 +244,55 @@
         </w:rPr>
       </w:pPr>
       <w:r>
-        <w:t>The user will be prompted to select an emoji of either happy, medium, or angry before they start the notebook and when they finish the notebook</w:t>
+        <w:t xml:space="preserve">The user will be prompted to </w:t>
+      </w:r>
+      <w:r>
+        <w:t>from a drop-down menu of preset emotions</w:t>
+      </w:r>
+    </w:p>
+    <w:p>
+      <w:pPr>
+        <w:pStyle w:val="ListParagraph"/>
+        <w:numPr>
+          <w:ilvl w:val="0"/>
+          <w:numId w:val="2"/>
+        </w:numPr>
+        <w:rPr>
+          <w:u w:val="single"/>
+        </w:rPr>
+      </w:pPr>
+      <w:r>
+        <w:t>Time tracking</w:t>
+      </w:r>
+    </w:p>
+    <w:p>
+      <w:pPr>
+        <w:pStyle w:val="ListParagraph"/>
+        <w:numPr>
+          <w:ilvl w:val="1"/>
+          <w:numId w:val="2"/>
+        </w:numPr>
+        <w:rPr>
+          <w:u w:val="single"/>
+        </w:rPr>
+      </w:pPr>
+      <w:r>
+        <w:t>There will be a stopwatch at the top of the notebook page</w:t>
+      </w:r>
+    </w:p>
+    <w:p>
+      <w:pPr>
+        <w:pStyle w:val="ListParagraph"/>
+        <w:numPr>
+          <w:ilvl w:val="1"/>
+          <w:numId w:val="2"/>
+        </w:numPr>
+        <w:rPr>
+          <w:u w:val="single"/>
+        </w:rPr>
+      </w:pPr>
+      <w:r>
+        <w:t>The stopwatch will have a start and reset function.</w:t>
       </w:r>
     </w:p>
     <w:p>
@@ -266,6 +314,21 @@
       <w:pPr>
         <w:pStyle w:val="ListParagraph"/>
         <w:numPr>
+          <w:ilvl w:val="1"/>
+          <w:numId w:val="2"/>
+        </w:numPr>
+        <w:rPr>
+          <w:u w:val="single"/>
+        </w:rPr>
+      </w:pPr>
+      <w:r>
+        <w:t>The reflection will be saved to a .txt file and accessible to users</w:t>
+      </w:r>
+    </w:p>
+    <w:p>
+      <w:pPr>
+        <w:pStyle w:val="ListParagraph"/>
+        <w:numPr>
           <w:ilvl w:val="0"/>
           <w:numId w:val="2"/>
         </w:numPr>
@@ -275,51 +338,6 @@
       </w:pPr>
       <w:r>
         <w:t>Retrospective review of reflection</w:t>
-      </w:r>
-    </w:p>
-    <w:p>
-      <w:pPr>
-        <w:pStyle w:val="ListParagraph"/>
-        <w:numPr>
-          <w:ilvl w:val="0"/>
-          <w:numId w:val="2"/>
-        </w:numPr>
-        <w:rPr>
-          <w:u w:val="single"/>
-        </w:rPr>
-      </w:pPr>
-      <w:r>
-        <w:t>Time tracking</w:t>
-      </w:r>
-    </w:p>
-    <w:p>
-      <w:pPr>
-        <w:pStyle w:val="ListParagraph"/>
-        <w:numPr>
-          <w:ilvl w:val="1"/>
-          <w:numId w:val="2"/>
-        </w:numPr>
-        <w:rPr>
-          <w:u w:val="single"/>
-        </w:rPr>
-      </w:pPr>
-      <w:r>
-        <w:t>There will be a stopwatch at the top of the notebook page</w:t>
-      </w:r>
-    </w:p>
-    <w:p>
-      <w:pPr>
-        <w:pStyle w:val="ListParagraph"/>
-        <w:numPr>
-          <w:ilvl w:val="1"/>
-          <w:numId w:val="2"/>
-        </w:numPr>
-        <w:rPr>
-          <w:u w:val="single"/>
-        </w:rPr>
-      </w:pPr>
-      <w:r>
-        <w:t>The stopwatch will have a start, pause and reset function.</w:t>
       </w:r>
     </w:p>
     <w:p>

</xml_diff>